<commit_message>
HoangNH - Update report 6
</commit_message>
<xml_diff>
--- a/3. Users/HoangNHHE130395/Report 6/Report6_HoangNH.docx
+++ b/3. Users/HoangNHHE130395/Report 6/Report6_HoangNH.docx
@@ -282,13 +282,7 @@
         <w:rPr>
           <w:iCs/>
         </w:rPr>
-        <w:t xml:space="preserve">: </w:t>
-      </w:r>
-      <w:r>
-        <w:rPr>
-          <w:iCs/>
-        </w:rPr>
-        <w:t>On newsfeed click on icon “Notification”</w:t>
+        <w:t>: On newsfeed click on icon “Notification”</w:t>
       </w:r>
     </w:p>
     <w:p>
@@ -455,15 +449,7 @@
           <w:bCs/>
           <w:i/>
         </w:rPr>
-        <w:t xml:space="preserve">View </w:t>
-      </w:r>
-      <w:r>
-        <w:rPr>
-          <w:b/>
-          <w:bCs/>
-          <w:i/>
-        </w:rPr>
-        <w:t>notification detail</w:t>
+        <w:t>View notification detail</w:t>
       </w:r>
     </w:p>
     <w:p>
@@ -476,13 +462,7 @@
         <w:rPr>
           <w:iCs/>
         </w:rPr>
-        <w:t xml:space="preserve">Step 1: </w:t>
-      </w:r>
-      <w:r>
-        <w:rPr>
-          <w:iCs/>
-        </w:rPr>
-        <w:t>On Notification screen, click on one notification on the list</w:t>
+        <w:t>Step 1: On Notification screen, click on one notification on the list</w:t>
       </w:r>
     </w:p>
     <w:p>
@@ -551,19 +531,7 @@
         <w:rPr>
           <w:iCs/>
         </w:rPr>
-        <w:t>Step 2</w:t>
-      </w:r>
-      <w:r>
-        <w:rPr>
-          <w:iCs/>
-        </w:rPr>
-        <w:t xml:space="preserve">: </w:t>
-      </w:r>
-      <w:r>
-        <w:rPr>
-          <w:iCs/>
-        </w:rPr>
-        <w:t>View the post detail which send notification to user</w:t>
+        <w:t>Step 2: View the post detail which send notification to user</w:t>
       </w:r>
     </w:p>
     <w:p>
@@ -674,83 +642,7 @@
         <w:rPr>
           <w:iCs/>
         </w:rPr>
-        <w:t>Step 1: On Notification screen</w:t>
-      </w:r>
-      <w:r>
-        <w:rPr>
-          <w:iCs/>
-        </w:rPr>
-        <w:t>, click on “</w:t>
-      </w:r>
-      <w:proofErr w:type="spellStart"/>
-      <w:r>
-        <w:rPr>
-          <w:iCs/>
-        </w:rPr>
-        <w:t>Đánh</w:t>
-      </w:r>
-      <w:proofErr w:type="spellEnd"/>
-      <w:r>
-        <w:rPr>
-          <w:iCs/>
-        </w:rPr>
-        <w:t xml:space="preserve"> </w:t>
-      </w:r>
-      <w:proofErr w:type="spellStart"/>
-      <w:r>
-        <w:rPr>
-          <w:iCs/>
-        </w:rPr>
-        <w:t>dấu</w:t>
-      </w:r>
-      <w:proofErr w:type="spellEnd"/>
-      <w:r>
-        <w:rPr>
-          <w:iCs/>
-        </w:rPr>
-        <w:t xml:space="preserve"> </w:t>
-      </w:r>
-      <w:proofErr w:type="spellStart"/>
-      <w:r>
-        <w:rPr>
-          <w:iCs/>
-        </w:rPr>
-        <w:t>tất</w:t>
-      </w:r>
-      <w:proofErr w:type="spellEnd"/>
-      <w:r>
-        <w:rPr>
-          <w:iCs/>
-        </w:rPr>
-        <w:t xml:space="preserve"> cả </w:t>
-      </w:r>
-      <w:proofErr w:type="spellStart"/>
-      <w:r>
-        <w:rPr>
-          <w:iCs/>
-        </w:rPr>
-        <w:t>đã</w:t>
-      </w:r>
-      <w:proofErr w:type="spellEnd"/>
-      <w:r>
-        <w:rPr>
-          <w:iCs/>
-        </w:rPr>
-        <w:t xml:space="preserve"> </w:t>
-      </w:r>
-      <w:proofErr w:type="spellStart"/>
-      <w:r>
-        <w:rPr>
-          <w:iCs/>
-        </w:rPr>
-        <w:t>đọc</w:t>
-      </w:r>
-      <w:proofErr w:type="spellEnd"/>
-      <w:r>
-        <w:rPr>
-          <w:iCs/>
-        </w:rPr>
-        <w:t>”</w:t>
+        <w:t>Step 1: On Notification screen, click on “Đánh dấu tất cả đã đọc”</w:t>
       </w:r>
     </w:p>
     <w:p>
@@ -819,22 +711,8 @@
         <w:rPr>
           <w:iCs/>
         </w:rPr>
-        <w:t>Step 2</w:t>
+        <w:t>Step 2: View the list notification that all notifications are mark as read</w:t>
       </w:r>
-      <w:r>
-        <w:rPr>
-          <w:iCs/>
-        </w:rPr>
-        <w:t xml:space="preserve">: </w:t>
-      </w:r>
-      <w:r>
-        <w:rPr>
-          <w:iCs/>
-        </w:rPr>
-        <w:t>View the list notification that all notifications are mark as read</w:t>
-      </w:r>
-      <w:bookmarkStart w:id="1" w:name="_GoBack"/>
-      <w:bookmarkEnd w:id="1"/>
     </w:p>
     <w:p>
       <w:pPr>
@@ -890,6 +768,144 @@
             </a:graphic>
           </wp:inline>
         </w:drawing>
+      </w:r>
+    </w:p>
+    <w:p>
+      <w:pPr>
+        <w:pStyle w:val="Heading4"/>
+      </w:pPr>
+      <w:r>
+        <w:lastRenderedPageBreak/>
+        <w:t xml:space="preserve">3.3.2. </w:t>
+      </w:r>
+      <w:r>
+        <w:t>Body measurement</w:t>
+      </w:r>
+      <w:r>
+        <w:t xml:space="preserve"> (User)</w:t>
+      </w:r>
+    </w:p>
+    <w:p>
+      <w:pPr>
+        <w:rPr>
+          <w:iCs/>
+        </w:rPr>
+      </w:pPr>
+      <w:r>
+        <w:rPr>
+          <w:iCs/>
+        </w:rPr>
+        <w:t>-</w:t>
+      </w:r>
+      <w:r>
+        <w:rPr>
+          <w:i/>
+        </w:rPr>
+        <w:t xml:space="preserve"> </w:t>
+      </w:r>
+      <w:r>
+        <w:rPr>
+          <w:iCs/>
+        </w:rPr>
+        <w:t>This feature support user to view list notification and allow user to view detail notification if they click on that notification.</w:t>
+      </w:r>
+    </w:p>
+    <w:p>
+      <w:pPr>
+        <w:rPr>
+          <w:iCs/>
+        </w:rPr>
+      </w:pPr>
+      <w:r>
+        <w:rPr>
+          <w:iCs/>
+        </w:rPr>
+        <w:t>- Functions are used in this feature:</w:t>
+      </w:r>
+    </w:p>
+    <w:p>
+      <w:pPr>
+        <w:rPr>
+          <w:iCs/>
+        </w:rPr>
+      </w:pPr>
+      <w:r>
+        <w:rPr>
+          <w:iCs/>
+        </w:rPr>
+        <w:t xml:space="preserve">   + </w:t>
+      </w:r>
+      <w:r>
+        <w:rPr>
+          <w:iCs/>
+        </w:rPr>
+        <w:t>View list body measurement</w:t>
+      </w:r>
+    </w:p>
+    <w:p>
+      <w:pPr>
+        <w:rPr>
+          <w:iCs/>
+        </w:rPr>
+      </w:pPr>
+      <w:r>
+        <w:rPr>
+          <w:iCs/>
+        </w:rPr>
+        <w:t xml:space="preserve">   + View detail body measurement </w:t>
+      </w:r>
+    </w:p>
+    <w:p>
+      <w:pPr>
+        <w:rPr>
+          <w:iCs/>
+        </w:rPr>
+      </w:pPr>
+      <w:r>
+        <w:rPr>
+          <w:iCs/>
+        </w:rPr>
+        <w:t xml:space="preserve">   + Delete body measurement</w:t>
+      </w:r>
+      <w:bookmarkStart w:id="1" w:name="_GoBack"/>
+      <w:bookmarkEnd w:id="1"/>
+    </w:p>
+    <w:p>
+      <w:pPr>
+        <w:rPr>
+          <w:b/>
+          <w:bCs/>
+          <w:i/>
+        </w:rPr>
+      </w:pPr>
+      <w:r>
+        <w:rPr>
+          <w:b/>
+          <w:bCs/>
+          <w:i/>
+        </w:rPr>
+        <w:t xml:space="preserve">3.3.2.1. Function </w:t>
+      </w:r>
+      <w:r>
+        <w:rPr>
+          <w:b/>
+          <w:bCs/>
+          <w:i/>
+        </w:rPr>
+        <w:t>View list notification</w:t>
+      </w:r>
+    </w:p>
+    <w:p>
+      <w:pPr>
+        <w:rPr>
+          <w:iCs/>
+        </w:rPr>
+      </w:pPr>
+      <w:r>
+        <w:rPr>
+          <w:iCs/>
+        </w:rPr>
+        <w:t>Step 1: Access the application</w:t>
       </w:r>
     </w:p>
     <w:p>
@@ -5433,7 +5449,7 @@
 </file>
 
 <file path=customXml/itemProps1.xml><?xml version="1.0" encoding="utf-8"?>
-<ds:datastoreItem xmlns:ds="http://schemas.openxmlformats.org/officeDocument/2006/customXml" ds:itemID="{565CC0B3-551F-4832-8922-E9FE8F092909}">
+<ds:datastoreItem xmlns:ds="http://schemas.openxmlformats.org/officeDocument/2006/customXml" ds:itemID="{03FD5B2C-F7A5-4115-BE98-E0E8325191EF}">
   <ds:schemaRefs>
     <ds:schemaRef ds:uri="http://schemas.openxmlformats.org/officeDocument/2006/bibliography"/>
   </ds:schemaRefs>

</xml_diff>

<commit_message>
HoangNH - Create UG Body measurement
</commit_message>
<xml_diff>
--- a/3. Users/HoangNHHE130395/Report 6/Report6_HoangNH.docx
+++ b/3. Users/HoangNHHE130395/Report 6/Report6_HoangNH.docx
@@ -642,7 +642,77 @@
         <w:rPr>
           <w:iCs/>
         </w:rPr>
-        <w:t>Step 1: On Notification screen, click on “Đánh dấu tất cả đã đọc”</w:t>
+        <w:t>Step 1: On Notification screen, click on “</w:t>
+      </w:r>
+      <w:proofErr w:type="spellStart"/>
+      <w:r>
+        <w:rPr>
+          <w:iCs/>
+        </w:rPr>
+        <w:t>Đánh</w:t>
+      </w:r>
+      <w:proofErr w:type="spellEnd"/>
+      <w:r>
+        <w:rPr>
+          <w:iCs/>
+        </w:rPr>
+        <w:t xml:space="preserve"> </w:t>
+      </w:r>
+      <w:proofErr w:type="spellStart"/>
+      <w:r>
+        <w:rPr>
+          <w:iCs/>
+        </w:rPr>
+        <w:t>dấu</w:t>
+      </w:r>
+      <w:proofErr w:type="spellEnd"/>
+      <w:r>
+        <w:rPr>
+          <w:iCs/>
+        </w:rPr>
+        <w:t xml:space="preserve"> </w:t>
+      </w:r>
+      <w:proofErr w:type="spellStart"/>
+      <w:r>
+        <w:rPr>
+          <w:iCs/>
+        </w:rPr>
+        <w:t>tất</w:t>
+      </w:r>
+      <w:proofErr w:type="spellEnd"/>
+      <w:r>
+        <w:rPr>
+          <w:iCs/>
+        </w:rPr>
+        <w:t xml:space="preserve"> cả </w:t>
+      </w:r>
+      <w:proofErr w:type="spellStart"/>
+      <w:r>
+        <w:rPr>
+          <w:iCs/>
+        </w:rPr>
+        <w:t>đã</w:t>
+      </w:r>
+      <w:proofErr w:type="spellEnd"/>
+      <w:r>
+        <w:rPr>
+          <w:iCs/>
+        </w:rPr>
+        <w:t xml:space="preserve"> </w:t>
+      </w:r>
+      <w:proofErr w:type="spellStart"/>
+      <w:r>
+        <w:rPr>
+          <w:iCs/>
+        </w:rPr>
+        <w:t>đọc</w:t>
+      </w:r>
+      <w:proofErr w:type="spellEnd"/>
+      <w:r>
+        <w:rPr>
+          <w:iCs/>
+        </w:rPr>
+        <w:t>”</w:t>
       </w:r>
     </w:p>
     <w:p>
@@ -776,13 +846,7 @@
       </w:pPr>
       <w:r>
         <w:lastRenderedPageBreak/>
-        <w:t xml:space="preserve">3.3.2. </w:t>
-      </w:r>
-      <w:r>
-        <w:t>Body measurement</w:t>
-      </w:r>
-      <w:r>
-        <w:t xml:space="preserve"> (User)</w:t>
+        <w:t>3.3.2. Body measurement (User)</w:t>
       </w:r>
     </w:p>
     <w:p>
@@ -807,7 +871,13 @@
         <w:rPr>
           <w:iCs/>
         </w:rPr>
-        <w:t>This feature support user to view list notification and allow user to view detail notification if they click on that notification.</w:t>
+        <w:t xml:space="preserve">This feature support user to view list </w:t>
+      </w:r>
+      <w:r>
+        <w:rPr>
+          <w:iCs/>
+        </w:rPr>
+        <w:t>body measurement and manage its</w:t>
       </w:r>
     </w:p>
     <w:p>
@@ -833,13 +903,7 @@
         <w:rPr>
           <w:iCs/>
         </w:rPr>
-        <w:t xml:space="preserve">   + </w:t>
-      </w:r>
-      <w:r>
-        <w:rPr>
-          <w:iCs/>
-        </w:rPr>
-        <w:t>View list body measurement</w:t>
+        <w:t xml:space="preserve">   + View list body measurement</w:t>
       </w:r>
     </w:p>
     <w:p>
@@ -867,8 +931,6 @@
         </w:rPr>
         <w:t xml:space="preserve">   + Delete body measurement</w:t>
       </w:r>
-      <w:bookmarkStart w:id="1" w:name="_GoBack"/>
-      <w:bookmarkEnd w:id="1"/>
     </w:p>
     <w:p>
       <w:pPr>
@@ -892,7 +954,15 @@
           <w:bCs/>
           <w:i/>
         </w:rPr>
-        <w:t>View list notification</w:t>
+        <w:t xml:space="preserve">View list </w:t>
+      </w:r>
+      <w:r>
+        <w:rPr>
+          <w:b/>
+          <w:bCs/>
+          <w:i/>
+        </w:rPr>
+        <w:t>body measurement</w:t>
       </w:r>
     </w:p>
     <w:p>
@@ -914,18 +984,1015 @@
           <w:iCs/>
         </w:rPr>
       </w:pPr>
-    </w:p>
-    <w:p>
-      <w:pPr>
-        <w:rPr>
-          <w:iCs/>
-        </w:rPr>
-      </w:pPr>
-    </w:p>
-    <w:p>
-      <w:pPr>
-        <w:rPr>
-          <w:iCs/>
+      <w:r>
+        <w:rPr>
+          <w:iCs/>
+          <w:noProof/>
+          <w:lang w:val="en-US" w:eastAsia="ja-JP"/>
+        </w:rPr>
+        <w:drawing>
+          <wp:inline distT="0" distB="0" distL="0" distR="0" wp14:anchorId="6F867391" wp14:editId="140C67CE">
+            <wp:extent cx="1967738" cy="4372751"/>
+            <wp:effectExtent l="0" t="0" r="0" b="0"/>
+            <wp:docPr id="1" name="Picture 1"/>
+            <wp:cNvGraphicFramePr>
+              <a:graphicFrameLocks xmlns:a="http://schemas.openxmlformats.org/drawingml/2006/main" noChangeAspect="1"/>
+            </wp:cNvGraphicFramePr>
+            <a:graphic xmlns:a="http://schemas.openxmlformats.org/drawingml/2006/main">
+              <a:graphicData uri="http://schemas.openxmlformats.org/drawingml/2006/picture">
+                <pic:pic xmlns:pic="http://schemas.openxmlformats.org/drawingml/2006/picture">
+                  <pic:nvPicPr>
+                    <pic:cNvPr id="103" name="newsfeed.jpg"/>
+                    <pic:cNvPicPr/>
+                  </pic:nvPicPr>
+                  <pic:blipFill>
+                    <a:blip r:embed="rId6">
+                      <a:extLst>
+                        <a:ext uri="{28A0092B-C50C-407E-A947-70E740481C1C}">
+                          <a14:useLocalDpi xmlns:a14="http://schemas.microsoft.com/office/drawing/2010/main" val="0"/>
+                        </a:ext>
+                      </a:extLst>
+                    </a:blip>
+                    <a:stretch>
+                      <a:fillRect/>
+                    </a:stretch>
+                  </pic:blipFill>
+                  <pic:spPr>
+                    <a:xfrm>
+                      <a:off x="0" y="0"/>
+                      <a:ext cx="1979345" cy="4398544"/>
+                    </a:xfrm>
+                    <a:prstGeom prst="rect">
+                      <a:avLst/>
+                    </a:prstGeom>
+                  </pic:spPr>
+                </pic:pic>
+              </a:graphicData>
+            </a:graphic>
+          </wp:inline>
+        </w:drawing>
+      </w:r>
+    </w:p>
+    <w:p>
+      <w:pPr>
+        <w:rPr>
+          <w:iCs/>
+        </w:rPr>
+      </w:pPr>
+    </w:p>
+    <w:p>
+      <w:pPr>
+        <w:rPr>
+          <w:iCs/>
+        </w:rPr>
+      </w:pPr>
+    </w:p>
+    <w:p>
+      <w:pPr>
+        <w:rPr>
+          <w:iCs/>
+        </w:rPr>
+      </w:pPr>
+    </w:p>
+    <w:p>
+      <w:pPr>
+        <w:rPr>
+          <w:iCs/>
+        </w:rPr>
+      </w:pPr>
+    </w:p>
+    <w:p>
+      <w:pPr>
+        <w:rPr>
+          <w:iCs/>
+        </w:rPr>
+      </w:pPr>
+    </w:p>
+    <w:p>
+      <w:pPr>
+        <w:rPr>
+          <w:iCs/>
+        </w:rPr>
+      </w:pPr>
+    </w:p>
+    <w:p>
+      <w:pPr>
+        <w:rPr>
+          <w:iCs/>
+        </w:rPr>
+      </w:pPr>
+    </w:p>
+    <w:p>
+      <w:pPr>
+        <w:rPr>
+          <w:iCs/>
+        </w:rPr>
+      </w:pPr>
+    </w:p>
+    <w:p>
+      <w:pPr>
+        <w:rPr>
+          <w:iCs/>
+        </w:rPr>
+      </w:pPr>
+      <w:r>
+        <w:rPr>
+          <w:iCs/>
+        </w:rPr>
+        <w:lastRenderedPageBreak/>
+        <w:t>Step 2: On the newsfeed screen, click on “Account”</w:t>
+      </w:r>
+    </w:p>
+    <w:p>
+      <w:pPr>
+        <w:rPr>
+          <w:iCs/>
+        </w:rPr>
+      </w:pPr>
+      <w:r>
+        <w:rPr>
+          <w:iCs/>
+          <w:noProof/>
+          <w:lang w:val="en-US" w:eastAsia="ja-JP"/>
+        </w:rPr>
+        <w:drawing>
+          <wp:inline distT="0" distB="0" distL="0" distR="0" wp14:anchorId="5338AA6D" wp14:editId="29EE29AD">
+            <wp:extent cx="1775460" cy="4068044"/>
+            <wp:effectExtent l="0" t="0" r="0" b="8890"/>
+            <wp:docPr id="2" name="Picture 2"/>
+            <wp:cNvGraphicFramePr>
+              <a:graphicFrameLocks xmlns:a="http://schemas.openxmlformats.org/drawingml/2006/main" noChangeAspect="1"/>
+            </wp:cNvGraphicFramePr>
+            <a:graphic xmlns:a="http://schemas.openxmlformats.org/drawingml/2006/main">
+              <a:graphicData uri="http://schemas.openxmlformats.org/drawingml/2006/picture">
+                <pic:pic xmlns:pic="http://schemas.openxmlformats.org/drawingml/2006/picture">
+                  <pic:nvPicPr>
+                    <pic:cNvPr id="2" name="step2.png"/>
+                    <pic:cNvPicPr/>
+                  </pic:nvPicPr>
+                  <pic:blipFill>
+                    <a:blip r:embed="rId13">
+                      <a:extLst>
+                        <a:ext uri="{28A0092B-C50C-407E-A947-70E740481C1C}">
+                          <a14:useLocalDpi xmlns:a14="http://schemas.microsoft.com/office/drawing/2010/main" val="0"/>
+                        </a:ext>
+                      </a:extLst>
+                    </a:blip>
+                    <a:stretch>
+                      <a:fillRect/>
+                    </a:stretch>
+                  </pic:blipFill>
+                  <pic:spPr>
+                    <a:xfrm>
+                      <a:off x="0" y="0"/>
+                      <a:ext cx="1777241" cy="4072125"/>
+                    </a:xfrm>
+                    <a:prstGeom prst="rect">
+                      <a:avLst/>
+                    </a:prstGeom>
+                  </pic:spPr>
+                </pic:pic>
+              </a:graphicData>
+            </a:graphic>
+          </wp:inline>
+        </w:drawing>
+      </w:r>
+    </w:p>
+    <w:p>
+      <w:pPr>
+        <w:rPr>
+          <w:iCs/>
+        </w:rPr>
+      </w:pPr>
+      <w:r>
+        <w:rPr>
+          <w:iCs/>
+        </w:rPr>
+        <w:t>Step 3</w:t>
+      </w:r>
+      <w:r>
+        <w:rPr>
+          <w:iCs/>
+        </w:rPr>
+        <w:t xml:space="preserve">: On the </w:t>
+      </w:r>
+      <w:r>
+        <w:rPr>
+          <w:iCs/>
+        </w:rPr>
+        <w:t>“account”</w:t>
+      </w:r>
+      <w:r>
+        <w:rPr>
+          <w:iCs/>
+        </w:rPr>
+        <w:t xml:space="preserve"> screen, click on “</w:t>
+      </w:r>
+      <w:proofErr w:type="spellStart"/>
+      <w:r>
+        <w:rPr>
+          <w:iCs/>
+        </w:rPr>
+        <w:t>Chỉ</w:t>
+      </w:r>
+      <w:proofErr w:type="spellEnd"/>
+      <w:r>
+        <w:rPr>
+          <w:iCs/>
+        </w:rPr>
+        <w:t xml:space="preserve"> số </w:t>
+      </w:r>
+      <w:proofErr w:type="spellStart"/>
+      <w:r>
+        <w:rPr>
+          <w:iCs/>
+        </w:rPr>
+        <w:t>cá</w:t>
+      </w:r>
+      <w:proofErr w:type="spellEnd"/>
+      <w:r>
+        <w:rPr>
+          <w:iCs/>
+        </w:rPr>
+        <w:t xml:space="preserve"> </w:t>
+      </w:r>
+      <w:proofErr w:type="spellStart"/>
+      <w:r>
+        <w:rPr>
+          <w:iCs/>
+        </w:rPr>
+        <w:t>nhân</w:t>
+      </w:r>
+      <w:proofErr w:type="spellEnd"/>
+      <w:r>
+        <w:rPr>
+          <w:iCs/>
+        </w:rPr>
+        <w:t>”</w:t>
+      </w:r>
+    </w:p>
+    <w:p>
+      <w:pPr>
+        <w:rPr>
+          <w:iCs/>
+        </w:rPr>
+      </w:pPr>
+      <w:r>
+        <w:rPr>
+          <w:iCs/>
+          <w:noProof/>
+          <w:lang w:val="en-US" w:eastAsia="ja-JP"/>
+        </w:rPr>
+        <w:drawing>
+          <wp:inline distT="0" distB="0" distL="0" distR="0" wp14:anchorId="34F6BD62" wp14:editId="1E55EB87">
+            <wp:extent cx="1783080" cy="4020669"/>
+            <wp:effectExtent l="0" t="0" r="7620" b="0"/>
+            <wp:docPr id="3" name="Picture 3"/>
+            <wp:cNvGraphicFramePr>
+              <a:graphicFrameLocks xmlns:a="http://schemas.openxmlformats.org/drawingml/2006/main" noChangeAspect="1"/>
+            </wp:cNvGraphicFramePr>
+            <a:graphic xmlns:a="http://schemas.openxmlformats.org/drawingml/2006/main">
+              <a:graphicData uri="http://schemas.openxmlformats.org/drawingml/2006/picture">
+                <pic:pic xmlns:pic="http://schemas.openxmlformats.org/drawingml/2006/picture">
+                  <pic:nvPicPr>
+                    <pic:cNvPr id="3" name="dtep3.png"/>
+                    <pic:cNvPicPr/>
+                  </pic:nvPicPr>
+                  <pic:blipFill>
+                    <a:blip r:embed="rId14">
+                      <a:extLst>
+                        <a:ext uri="{28A0092B-C50C-407E-A947-70E740481C1C}">
+                          <a14:useLocalDpi xmlns:a14="http://schemas.microsoft.com/office/drawing/2010/main" val="0"/>
+                        </a:ext>
+                      </a:extLst>
+                    </a:blip>
+                    <a:stretch>
+                      <a:fillRect/>
+                    </a:stretch>
+                  </pic:blipFill>
+                  <pic:spPr>
+                    <a:xfrm>
+                      <a:off x="0" y="0"/>
+                      <a:ext cx="1787326" cy="4030243"/>
+                    </a:xfrm>
+                    <a:prstGeom prst="rect">
+                      <a:avLst/>
+                    </a:prstGeom>
+                  </pic:spPr>
+                </pic:pic>
+              </a:graphicData>
+            </a:graphic>
+          </wp:inline>
+        </w:drawing>
+      </w:r>
+    </w:p>
+    <w:p>
+      <w:pPr>
+        <w:rPr>
+          <w:iCs/>
+        </w:rPr>
+      </w:pPr>
+      <w:r>
+        <w:rPr>
+          <w:iCs/>
+        </w:rPr>
+        <w:lastRenderedPageBreak/>
+        <w:t>Step 4: View list body measurement</w:t>
+      </w:r>
+    </w:p>
+    <w:p>
+      <w:pPr>
+        <w:rPr>
+          <w:iCs/>
+        </w:rPr>
+      </w:pPr>
+      <w:r>
+        <w:rPr>
+          <w:iCs/>
+          <w:noProof/>
+          <w:lang w:val="en-US" w:eastAsia="ja-JP"/>
+        </w:rPr>
+        <w:drawing>
+          <wp:inline distT="0" distB="0" distL="0" distR="0" wp14:anchorId="245A6A2B" wp14:editId="2F063873">
+            <wp:extent cx="1521968" cy="3382152"/>
+            <wp:effectExtent l="0" t="0" r="2540" b="0"/>
+            <wp:docPr id="4" name="Picture 4"/>
+            <wp:cNvGraphicFramePr>
+              <a:graphicFrameLocks xmlns:a="http://schemas.openxmlformats.org/drawingml/2006/main" noChangeAspect="1"/>
+            </wp:cNvGraphicFramePr>
+            <a:graphic xmlns:a="http://schemas.openxmlformats.org/drawingml/2006/main">
+              <a:graphicData uri="http://schemas.openxmlformats.org/drawingml/2006/picture">
+                <pic:pic xmlns:pic="http://schemas.openxmlformats.org/drawingml/2006/picture">
+                  <pic:nvPicPr>
+                    <pic:cNvPr id="4" name="176165344_760730278139132_6894229761750844549_n.jpg"/>
+                    <pic:cNvPicPr/>
+                  </pic:nvPicPr>
+                  <pic:blipFill>
+                    <a:blip r:embed="rId15">
+                      <a:extLst>
+                        <a:ext uri="{28A0092B-C50C-407E-A947-70E740481C1C}">
+                          <a14:useLocalDpi xmlns:a14="http://schemas.microsoft.com/office/drawing/2010/main" val="0"/>
+                        </a:ext>
+                      </a:extLst>
+                    </a:blip>
+                    <a:stretch>
+                      <a:fillRect/>
+                    </a:stretch>
+                  </pic:blipFill>
+                  <pic:spPr>
+                    <a:xfrm>
+                      <a:off x="0" y="0"/>
+                      <a:ext cx="1533176" cy="3407058"/>
+                    </a:xfrm>
+                    <a:prstGeom prst="rect">
+                      <a:avLst/>
+                    </a:prstGeom>
+                  </pic:spPr>
+                </pic:pic>
+              </a:graphicData>
+            </a:graphic>
+          </wp:inline>
+        </w:drawing>
+      </w:r>
+    </w:p>
+    <w:p>
+      <w:pPr>
+        <w:rPr>
+          <w:iCs/>
+        </w:rPr>
+      </w:pPr>
+    </w:p>
+    <w:p>
+      <w:pPr>
+        <w:rPr>
+          <w:b/>
+          <w:bCs/>
+          <w:i/>
+        </w:rPr>
+      </w:pPr>
+      <w:r>
+        <w:rPr>
+          <w:b/>
+          <w:bCs/>
+          <w:i/>
+        </w:rPr>
+        <w:t>3.3.2.2</w:t>
+      </w:r>
+      <w:r>
+        <w:rPr>
+          <w:b/>
+          <w:bCs/>
+          <w:i/>
+        </w:rPr>
+        <w:t xml:space="preserve">. Function </w:t>
+      </w:r>
+      <w:r>
+        <w:rPr>
+          <w:b/>
+          <w:bCs/>
+          <w:i/>
+        </w:rPr>
+        <w:t xml:space="preserve">View </w:t>
+      </w:r>
+      <w:r>
+        <w:rPr>
+          <w:b/>
+          <w:bCs/>
+          <w:i/>
+        </w:rPr>
+        <w:t>detail</w:t>
+      </w:r>
+      <w:r>
+        <w:rPr>
+          <w:b/>
+          <w:bCs/>
+          <w:i/>
+        </w:rPr>
+        <w:t xml:space="preserve"> body measurement</w:t>
+      </w:r>
+    </w:p>
+    <w:p>
+      <w:pPr>
+        <w:rPr>
+          <w:iCs/>
+        </w:rPr>
+      </w:pPr>
+      <w:r>
+        <w:rPr>
+          <w:bCs/>
+        </w:rPr>
+        <w:t xml:space="preserve">Step 1: </w:t>
+      </w:r>
+      <w:r>
+        <w:rPr>
+          <w:iCs/>
+        </w:rPr>
+        <w:t xml:space="preserve">On the </w:t>
+      </w:r>
+      <w:r>
+        <w:rPr>
+          <w:iCs/>
+        </w:rPr>
+        <w:t>list “</w:t>
+      </w:r>
+      <w:proofErr w:type="spellStart"/>
+      <w:r>
+        <w:rPr>
+          <w:iCs/>
+        </w:rPr>
+        <w:t>Chỉ</w:t>
+      </w:r>
+      <w:proofErr w:type="spellEnd"/>
+      <w:r>
+        <w:rPr>
+          <w:iCs/>
+        </w:rPr>
+        <w:t xml:space="preserve"> số </w:t>
+      </w:r>
+      <w:proofErr w:type="spellStart"/>
+      <w:r>
+        <w:rPr>
+          <w:iCs/>
+        </w:rPr>
+        <w:t>cá</w:t>
+      </w:r>
+      <w:proofErr w:type="spellEnd"/>
+      <w:r>
+        <w:rPr>
+          <w:iCs/>
+        </w:rPr>
+        <w:t xml:space="preserve"> </w:t>
+      </w:r>
+      <w:proofErr w:type="spellStart"/>
+      <w:r>
+        <w:rPr>
+          <w:iCs/>
+        </w:rPr>
+        <w:t>nhân</w:t>
+      </w:r>
+      <w:proofErr w:type="spellEnd"/>
+      <w:r>
+        <w:rPr>
+          <w:iCs/>
+        </w:rPr>
+        <w:t>”</w:t>
+      </w:r>
+      <w:r>
+        <w:rPr>
+          <w:iCs/>
+        </w:rPr>
+        <w:t xml:space="preserve"> screen, click on </w:t>
+      </w:r>
+      <w:r>
+        <w:rPr>
+          <w:iCs/>
+        </w:rPr>
+        <w:t>“</w:t>
+      </w:r>
+      <w:proofErr w:type="spellStart"/>
+      <w:r>
+        <w:rPr>
+          <w:iCs/>
+        </w:rPr>
+        <w:t>Bộ</w:t>
+      </w:r>
+      <w:proofErr w:type="spellEnd"/>
+      <w:r>
+        <w:rPr>
+          <w:iCs/>
+        </w:rPr>
+        <w:t xml:space="preserve"> </w:t>
+      </w:r>
+      <w:proofErr w:type="spellStart"/>
+      <w:r>
+        <w:rPr>
+          <w:iCs/>
+        </w:rPr>
+        <w:t>chỉ</w:t>
+      </w:r>
+      <w:proofErr w:type="spellEnd"/>
+      <w:r>
+        <w:rPr>
+          <w:iCs/>
+        </w:rPr>
+        <w:t xml:space="preserve"> số 1</w:t>
+      </w:r>
+      <w:r>
+        <w:rPr>
+          <w:iCs/>
+        </w:rPr>
+        <w:t>”</w:t>
+      </w:r>
+    </w:p>
+    <w:p>
+      <w:pPr>
+        <w:rPr>
+          <w:iCs/>
+        </w:rPr>
+      </w:pPr>
+      <w:r>
+        <w:rPr>
+          <w:iCs/>
+          <w:noProof/>
+          <w:lang w:val="en-US" w:eastAsia="ja-JP"/>
+        </w:rPr>
+        <w:drawing>
+          <wp:inline distT="0" distB="0" distL="0" distR="0" wp14:anchorId="40827F88" wp14:editId="55ADA655">
+            <wp:extent cx="1802888" cy="4084320"/>
+            <wp:effectExtent l="0" t="0" r="6985" b="0"/>
+            <wp:docPr id="5" name="Picture 5"/>
+            <wp:cNvGraphicFramePr>
+              <a:graphicFrameLocks xmlns:a="http://schemas.openxmlformats.org/drawingml/2006/main" noChangeAspect="1"/>
+            </wp:cNvGraphicFramePr>
+            <a:graphic xmlns:a="http://schemas.openxmlformats.org/drawingml/2006/main">
+              <a:graphicData uri="http://schemas.openxmlformats.org/drawingml/2006/picture">
+                <pic:pic xmlns:pic="http://schemas.openxmlformats.org/drawingml/2006/picture">
+                  <pic:nvPicPr>
+                    <pic:cNvPr id="5" name="step 4.png"/>
+                    <pic:cNvPicPr/>
+                  </pic:nvPicPr>
+                  <pic:blipFill>
+                    <a:blip r:embed="rId16">
+                      <a:extLst>
+                        <a:ext uri="{28A0092B-C50C-407E-A947-70E740481C1C}">
+                          <a14:useLocalDpi xmlns:a14="http://schemas.microsoft.com/office/drawing/2010/main" val="0"/>
+                        </a:ext>
+                      </a:extLst>
+                    </a:blip>
+                    <a:stretch>
+                      <a:fillRect/>
+                    </a:stretch>
+                  </pic:blipFill>
+                  <pic:spPr>
+                    <a:xfrm>
+                      <a:off x="0" y="0"/>
+                      <a:ext cx="1810680" cy="4101971"/>
+                    </a:xfrm>
+                    <a:prstGeom prst="rect">
+                      <a:avLst/>
+                    </a:prstGeom>
+                  </pic:spPr>
+                </pic:pic>
+              </a:graphicData>
+            </a:graphic>
+          </wp:inline>
+        </w:drawing>
+      </w:r>
+    </w:p>
+    <w:p>
+      <w:pPr>
+        <w:rPr>
+          <w:iCs/>
+        </w:rPr>
+      </w:pPr>
+      <w:r>
+        <w:rPr>
+          <w:bCs/>
+        </w:rPr>
+        <w:lastRenderedPageBreak/>
+        <w:t>Step 2</w:t>
+      </w:r>
+      <w:r>
+        <w:rPr>
+          <w:bCs/>
+        </w:rPr>
+        <w:t xml:space="preserve">: </w:t>
+      </w:r>
+      <w:r>
+        <w:rPr>
+          <w:iCs/>
+        </w:rPr>
+        <w:t>View detail of body measurement name “</w:t>
+      </w:r>
+      <w:proofErr w:type="spellStart"/>
+      <w:r>
+        <w:rPr>
+          <w:iCs/>
+        </w:rPr>
+        <w:t>Bộ</w:t>
+      </w:r>
+      <w:proofErr w:type="spellEnd"/>
+      <w:r>
+        <w:rPr>
+          <w:iCs/>
+        </w:rPr>
+        <w:t xml:space="preserve"> </w:t>
+      </w:r>
+      <w:proofErr w:type="spellStart"/>
+      <w:r>
+        <w:rPr>
+          <w:iCs/>
+        </w:rPr>
+        <w:t>chỉ</w:t>
+      </w:r>
+      <w:proofErr w:type="spellEnd"/>
+      <w:r>
+        <w:rPr>
+          <w:iCs/>
+        </w:rPr>
+        <w:t xml:space="preserve"> số 1”</w:t>
+      </w:r>
+    </w:p>
+    <w:p>
+      <w:pPr>
+        <w:rPr>
+          <w:iCs/>
+        </w:rPr>
+      </w:pPr>
+      <w:r>
+        <w:rPr>
+          <w:iCs/>
+          <w:noProof/>
+          <w:lang w:val="en-US" w:eastAsia="ja-JP"/>
+        </w:rPr>
+        <w:drawing>
+          <wp:inline distT="0" distB="0" distL="0" distR="0" wp14:anchorId="49FCD0E9" wp14:editId="43A9FC1E">
+            <wp:extent cx="1897380" cy="4216401"/>
+            <wp:effectExtent l="0" t="0" r="7620" b="0"/>
+            <wp:docPr id="6" name="Picture 6"/>
+            <wp:cNvGraphicFramePr>
+              <a:graphicFrameLocks xmlns:a="http://schemas.openxmlformats.org/drawingml/2006/main" noChangeAspect="1"/>
+            </wp:cNvGraphicFramePr>
+            <a:graphic xmlns:a="http://schemas.openxmlformats.org/drawingml/2006/main">
+              <a:graphicData uri="http://schemas.openxmlformats.org/drawingml/2006/picture">
+                <pic:pic xmlns:pic="http://schemas.openxmlformats.org/drawingml/2006/picture">
+                  <pic:nvPicPr>
+                    <pic:cNvPr id="6" name="175825404_857634068301139_6586833769801991257_n.jpg"/>
+                    <pic:cNvPicPr/>
+                  </pic:nvPicPr>
+                  <pic:blipFill>
+                    <a:blip r:embed="rId17">
+                      <a:extLst>
+                        <a:ext uri="{28A0092B-C50C-407E-A947-70E740481C1C}">
+                          <a14:useLocalDpi xmlns:a14="http://schemas.microsoft.com/office/drawing/2010/main" val="0"/>
+                        </a:ext>
+                      </a:extLst>
+                    </a:blip>
+                    <a:stretch>
+                      <a:fillRect/>
+                    </a:stretch>
+                  </pic:blipFill>
+                  <pic:spPr>
+                    <a:xfrm>
+                      <a:off x="0" y="0"/>
+                      <a:ext cx="1899684" cy="4221522"/>
+                    </a:xfrm>
+                    <a:prstGeom prst="rect">
+                      <a:avLst/>
+                    </a:prstGeom>
+                  </pic:spPr>
+                </pic:pic>
+              </a:graphicData>
+            </a:graphic>
+          </wp:inline>
+        </w:drawing>
+      </w:r>
+    </w:p>
+    <w:p>
+      <w:pPr>
+        <w:rPr>
+          <w:b/>
+          <w:bCs/>
+          <w:i/>
+        </w:rPr>
+      </w:pPr>
+      <w:r>
+        <w:rPr>
+          <w:b/>
+          <w:bCs/>
+          <w:i/>
+        </w:rPr>
+        <w:t>3.3.2.3</w:t>
+      </w:r>
+      <w:r>
+        <w:rPr>
+          <w:b/>
+          <w:bCs/>
+          <w:i/>
+        </w:rPr>
+        <w:t xml:space="preserve">. Function </w:t>
+      </w:r>
+      <w:r>
+        <w:rPr>
+          <w:b/>
+          <w:bCs/>
+          <w:i/>
+        </w:rPr>
+        <w:t>Delete</w:t>
+      </w:r>
+      <w:r>
+        <w:rPr>
+          <w:b/>
+          <w:bCs/>
+          <w:i/>
+        </w:rPr>
+        <w:t xml:space="preserve"> body measurement</w:t>
+      </w:r>
+    </w:p>
+    <w:p>
+      <w:pPr>
+        <w:rPr>
+          <w:iCs/>
+        </w:rPr>
+      </w:pPr>
+      <w:r>
+        <w:rPr>
+          <w:bCs/>
+        </w:rPr>
+        <w:t xml:space="preserve">Step 1: </w:t>
+      </w:r>
+      <w:r>
+        <w:rPr>
+          <w:iCs/>
+        </w:rPr>
+        <w:t>On detail of body measurement name “</w:t>
+      </w:r>
+      <w:proofErr w:type="spellStart"/>
+      <w:r>
+        <w:rPr>
+          <w:iCs/>
+        </w:rPr>
+        <w:t>Bộ</w:t>
+      </w:r>
+      <w:proofErr w:type="spellEnd"/>
+      <w:r>
+        <w:rPr>
+          <w:iCs/>
+        </w:rPr>
+        <w:t xml:space="preserve"> </w:t>
+      </w:r>
+      <w:proofErr w:type="spellStart"/>
+      <w:r>
+        <w:rPr>
+          <w:iCs/>
+        </w:rPr>
+        <w:t>chỉ</w:t>
+      </w:r>
+      <w:proofErr w:type="spellEnd"/>
+      <w:r>
+        <w:rPr>
+          <w:iCs/>
+        </w:rPr>
+        <w:t xml:space="preserve"> số 1”</w:t>
+      </w:r>
+      <w:r>
+        <w:rPr>
+          <w:iCs/>
+        </w:rPr>
+        <w:t xml:space="preserve"> </w:t>
+      </w:r>
+      <w:r>
+        <w:rPr>
+          <w:iCs/>
+        </w:rPr>
+        <w:t>screen, click on</w:t>
+      </w:r>
+      <w:r>
+        <w:rPr>
+          <w:iCs/>
+        </w:rPr>
+        <w:t xml:space="preserve"> button</w:t>
+      </w:r>
+      <w:r>
+        <w:rPr>
+          <w:iCs/>
+        </w:rPr>
+        <w:t xml:space="preserve"> “</w:t>
+      </w:r>
+      <w:proofErr w:type="spellStart"/>
+      <w:r>
+        <w:rPr>
+          <w:iCs/>
+        </w:rPr>
+        <w:t>Xóa</w:t>
+      </w:r>
+      <w:proofErr w:type="spellEnd"/>
+      <w:r>
+        <w:rPr>
+          <w:iCs/>
+        </w:rPr>
+        <w:t>”</w:t>
+      </w:r>
+    </w:p>
+    <w:p>
+      <w:pPr>
+        <w:rPr>
+          <w:iCs/>
+        </w:rPr>
+      </w:pPr>
+      <w:r>
+        <w:rPr>
+          <w:iCs/>
+          <w:noProof/>
+          <w:lang w:val="en-US" w:eastAsia="ja-JP"/>
+        </w:rPr>
+        <w:drawing>
+          <wp:inline distT="0" distB="0" distL="0" distR="0" wp14:anchorId="1AB23B48" wp14:editId="02E319BD">
+            <wp:extent cx="1668780" cy="3643882"/>
+            <wp:effectExtent l="0" t="0" r="7620" b="0"/>
+            <wp:docPr id="7" name="Picture 7"/>
+            <wp:cNvGraphicFramePr>
+              <a:graphicFrameLocks xmlns:a="http://schemas.openxmlformats.org/drawingml/2006/main" noChangeAspect="1"/>
+            </wp:cNvGraphicFramePr>
+            <a:graphic xmlns:a="http://schemas.openxmlformats.org/drawingml/2006/main">
+              <a:graphicData uri="http://schemas.openxmlformats.org/drawingml/2006/picture">
+                <pic:pic xmlns:pic="http://schemas.openxmlformats.org/drawingml/2006/picture">
+                  <pic:nvPicPr>
+                    <pic:cNvPr id="7" name="5.png"/>
+                    <pic:cNvPicPr/>
+                  </pic:nvPicPr>
+                  <pic:blipFill>
+                    <a:blip r:embed="rId18">
+                      <a:extLst>
+                        <a:ext uri="{28A0092B-C50C-407E-A947-70E740481C1C}">
+                          <a14:useLocalDpi xmlns:a14="http://schemas.microsoft.com/office/drawing/2010/main" val="0"/>
+                        </a:ext>
+                      </a:extLst>
+                    </a:blip>
+                    <a:stretch>
+                      <a:fillRect/>
+                    </a:stretch>
+                  </pic:blipFill>
+                  <pic:spPr>
+                    <a:xfrm>
+                      <a:off x="0" y="0"/>
+                      <a:ext cx="1673454" cy="3654089"/>
+                    </a:xfrm>
+                    <a:prstGeom prst="rect">
+                      <a:avLst/>
+                    </a:prstGeom>
+                  </pic:spPr>
+                </pic:pic>
+              </a:graphicData>
+            </a:graphic>
+          </wp:inline>
+        </w:drawing>
+      </w:r>
+    </w:p>
+    <w:p>
+      <w:pPr>
+        <w:rPr>
+          <w:iCs/>
+        </w:rPr>
+      </w:pPr>
+      <w:r>
+        <w:rPr>
+          <w:bCs/>
+        </w:rPr>
+        <w:lastRenderedPageBreak/>
+        <w:t>Step 2</w:t>
+      </w:r>
+      <w:r>
+        <w:rPr>
+          <w:bCs/>
+        </w:rPr>
+        <w:t xml:space="preserve">: </w:t>
+      </w:r>
+      <w:r>
+        <w:rPr>
+          <w:iCs/>
+        </w:rPr>
+        <w:t>Back to the body measurement list to view “</w:t>
+      </w:r>
+      <w:proofErr w:type="spellStart"/>
+      <w:r>
+        <w:rPr>
+          <w:iCs/>
+        </w:rPr>
+        <w:t>Bộ</w:t>
+      </w:r>
+      <w:proofErr w:type="spellEnd"/>
+      <w:r>
+        <w:rPr>
+          <w:iCs/>
+        </w:rPr>
+        <w:t xml:space="preserve"> </w:t>
+      </w:r>
+      <w:proofErr w:type="spellStart"/>
+      <w:r>
+        <w:rPr>
+          <w:iCs/>
+        </w:rPr>
+        <w:t>chỉ</w:t>
+      </w:r>
+      <w:proofErr w:type="spellEnd"/>
+      <w:r>
+        <w:rPr>
+          <w:iCs/>
+        </w:rPr>
+        <w:t xml:space="preserve"> số 1” is deleted</w:t>
+      </w:r>
+    </w:p>
+    <w:p>
+      <w:pPr>
+        <w:rPr>
+          <w:iCs/>
+        </w:rPr>
+      </w:pPr>
+      <w:r>
+        <w:rPr>
+          <w:iCs/>
+          <w:noProof/>
+          <w:lang w:val="en-US" w:eastAsia="ja-JP"/>
+        </w:rPr>
+        <w:drawing>
+          <wp:inline distT="0" distB="0" distL="0" distR="0" wp14:anchorId="36FA2F18" wp14:editId="4E0A804D">
+            <wp:extent cx="2019300" cy="4487335"/>
+            <wp:effectExtent l="0" t="0" r="0" b="8890"/>
+            <wp:docPr id="8" name="Picture 8"/>
+            <wp:cNvGraphicFramePr>
+              <a:graphicFrameLocks xmlns:a="http://schemas.openxmlformats.org/drawingml/2006/main" noChangeAspect="1"/>
+            </wp:cNvGraphicFramePr>
+            <a:graphic xmlns:a="http://schemas.openxmlformats.org/drawingml/2006/main">
+              <a:graphicData uri="http://schemas.openxmlformats.org/drawingml/2006/picture">
+                <pic:pic xmlns:pic="http://schemas.openxmlformats.org/drawingml/2006/picture">
+                  <pic:nvPicPr>
+                    <pic:cNvPr id="8" name="175951084_2932293060391694_3943474438953567848_n.jpg"/>
+                    <pic:cNvPicPr/>
+                  </pic:nvPicPr>
+                  <pic:blipFill>
+                    <a:blip r:embed="rId19">
+                      <a:extLst>
+                        <a:ext uri="{28A0092B-C50C-407E-A947-70E740481C1C}">
+                          <a14:useLocalDpi xmlns:a14="http://schemas.microsoft.com/office/drawing/2010/main" val="0"/>
+                        </a:ext>
+                      </a:extLst>
+                    </a:blip>
+                    <a:stretch>
+                      <a:fillRect/>
+                    </a:stretch>
+                  </pic:blipFill>
+                  <pic:spPr>
+                    <a:xfrm>
+                      <a:off x="0" y="0"/>
+                      <a:ext cx="2038015" cy="4528925"/>
+                    </a:xfrm>
+                    <a:prstGeom prst="rect">
+                      <a:avLst/>
+                    </a:prstGeom>
+                  </pic:spPr>
+                </pic:pic>
+              </a:graphicData>
+            </a:graphic>
+          </wp:inline>
+        </w:drawing>
+      </w:r>
+      <w:bookmarkStart w:id="1" w:name="_GoBack"/>
+      <w:bookmarkEnd w:id="1"/>
+    </w:p>
+    <w:p>
+      <w:pPr>
+        <w:rPr>
+          <w:b/>
+          <w:bCs/>
+          <w:i/>
+        </w:rPr>
+      </w:pPr>
+    </w:p>
+    <w:p>
+      <w:pPr>
+        <w:rPr>
+          <w:bCs/>
         </w:rPr>
       </w:pPr>
     </w:p>
@@ -5449,7 +6516,7 @@
 </file>
 
 <file path=customXml/itemProps1.xml><?xml version="1.0" encoding="utf-8"?>
-<ds:datastoreItem xmlns:ds="http://schemas.openxmlformats.org/officeDocument/2006/customXml" ds:itemID="{03FD5B2C-F7A5-4115-BE98-E0E8325191EF}">
+<ds:datastoreItem xmlns:ds="http://schemas.openxmlformats.org/officeDocument/2006/customXml" ds:itemID="{4EAF5FA6-BD07-4012-8127-855F71D9C313}">
   <ds:schemaRefs>
     <ds:schemaRef ds:uri="http://schemas.openxmlformats.org/officeDocument/2006/bibliography"/>
   </ds:schemaRefs>

</xml_diff>

<commit_message>
HoangNH - Create UG Setting
</commit_message>
<xml_diff>
--- a/3. Users/HoangNHHE130395/Report 6/Report6_HoangNH.docx
+++ b/3. Users/HoangNHHE130395/Report 6/Report6_HoangNH.docx
@@ -1168,25 +1168,7 @@
         <w:rPr>
           <w:iCs/>
         </w:rPr>
-        <w:t>Step 3</w:t>
-      </w:r>
-      <w:r>
-        <w:rPr>
-          <w:iCs/>
-        </w:rPr>
-        <w:t xml:space="preserve">: On the </w:t>
-      </w:r>
-      <w:r>
-        <w:rPr>
-          <w:iCs/>
-        </w:rPr>
-        <w:t>“account”</w:t>
-      </w:r>
-      <w:r>
-        <w:rPr>
-          <w:iCs/>
-        </w:rPr>
-        <w:t xml:space="preserve"> screen, click on “</w:t>
+        <w:t>Step 3: On the “account” screen, click on “</w:t>
       </w:r>
       <w:proofErr w:type="spellStart"/>
       <w:r>
@@ -1392,23 +1374,7 @@
           <w:bCs/>
           <w:i/>
         </w:rPr>
-        <w:t xml:space="preserve">View </w:t>
-      </w:r>
-      <w:r>
-        <w:rPr>
-          <w:b/>
-          <w:bCs/>
-          <w:i/>
-        </w:rPr>
-        <w:t>detail</w:t>
-      </w:r>
-      <w:r>
-        <w:rPr>
-          <w:b/>
-          <w:bCs/>
-          <w:i/>
-        </w:rPr>
-        <w:t xml:space="preserve"> body measurement</w:t>
+        <w:t>View detail body measurement</w:t>
       </w:r>
     </w:p>
     <w:p>
@@ -1427,13 +1393,7 @@
         <w:rPr>
           <w:iCs/>
         </w:rPr>
-        <w:t xml:space="preserve">On the </w:t>
-      </w:r>
-      <w:r>
-        <w:rPr>
-          <w:iCs/>
-        </w:rPr>
-        <w:t>list “</w:t>
+        <w:t>On the list “</w:t>
       </w:r>
       <w:proofErr w:type="spellStart"/>
       <w:r>
@@ -1475,19 +1435,7 @@
         <w:rPr>
           <w:iCs/>
         </w:rPr>
-        <w:t>”</w:t>
-      </w:r>
-      <w:r>
-        <w:rPr>
-          <w:iCs/>
-        </w:rPr>
-        <w:t xml:space="preserve"> screen, click on </w:t>
-      </w:r>
-      <w:r>
-        <w:rPr>
-          <w:iCs/>
-        </w:rPr>
-        <w:t>“</w:t>
+        <w:t>” screen, click on “</w:t>
       </w:r>
       <w:proofErr w:type="spellStart"/>
       <w:r>
@@ -1515,13 +1463,7 @@
         <w:rPr>
           <w:iCs/>
         </w:rPr>
-        <w:t xml:space="preserve"> số 1</w:t>
-      </w:r>
-      <w:r>
-        <w:rPr>
-          <w:iCs/>
-        </w:rPr>
-        <w:t>”</w:t>
+        <w:t xml:space="preserve"> số 1”</w:t>
       </w:r>
     </w:p>
     <w:p>
@@ -1718,15 +1660,7 @@
           <w:bCs/>
           <w:i/>
         </w:rPr>
-        <w:t>Delete</w:t>
-      </w:r>
-      <w:r>
-        <w:rPr>
-          <w:b/>
-          <w:bCs/>
-          <w:i/>
-        </w:rPr>
-        <w:t xml:space="preserve"> body measurement</w:t>
+        <w:t>Delete body measurement</w:t>
       </w:r>
     </w:p>
     <w:p>
@@ -1773,31 +1707,7 @@
         <w:rPr>
           <w:iCs/>
         </w:rPr>
-        <w:t xml:space="preserve"> số 1”</w:t>
-      </w:r>
-      <w:r>
-        <w:rPr>
-          <w:iCs/>
-        </w:rPr>
-        <w:t xml:space="preserve"> </w:t>
-      </w:r>
-      <w:r>
-        <w:rPr>
-          <w:iCs/>
-        </w:rPr>
-        <w:t>screen, click on</w:t>
-      </w:r>
-      <w:r>
-        <w:rPr>
-          <w:iCs/>
-        </w:rPr>
-        <w:t xml:space="preserve"> button</w:t>
-      </w:r>
-      <w:r>
-        <w:rPr>
-          <w:iCs/>
-        </w:rPr>
-        <w:t xml:space="preserve"> “</w:t>
+        <w:t xml:space="preserve"> số 1” screen, click on button “</w:t>
       </w:r>
       <w:proofErr w:type="spellStart"/>
       <w:r>
@@ -1977,15 +1887,999 @@
           </wp:inline>
         </w:drawing>
       </w:r>
+    </w:p>
+    <w:p>
+      <w:pPr>
+        <w:rPr>
+          <w:b/>
+          <w:bCs/>
+          <w:i/>
+        </w:rPr>
+      </w:pPr>
+    </w:p>
+    <w:p>
+      <w:pPr>
+        <w:pStyle w:val="Heading4"/>
+      </w:pPr>
+      <w:r>
+        <w:t xml:space="preserve">3.3.2. </w:t>
+      </w:r>
+      <w:r>
+        <w:t>Setting</w:t>
+      </w:r>
+      <w:r>
+        <w:t xml:space="preserve"> (User)</w:t>
+      </w:r>
+    </w:p>
+    <w:p>
+      <w:pPr>
+        <w:rPr>
+          <w:iCs/>
+        </w:rPr>
+      </w:pPr>
+      <w:r>
+        <w:rPr>
+          <w:iCs/>
+        </w:rPr>
+        <w:t>-</w:t>
+      </w:r>
+      <w:r>
+        <w:rPr>
+          <w:i/>
+        </w:rPr>
+        <w:t xml:space="preserve"> </w:t>
+      </w:r>
+      <w:r>
+        <w:rPr>
+          <w:iCs/>
+        </w:rPr>
+        <w:t xml:space="preserve">This feature support user </w:t>
+      </w:r>
+      <w:r>
+        <w:rPr>
+          <w:iCs/>
+        </w:rPr>
+        <w:t>setting about account, notification and display</w:t>
+      </w:r>
+    </w:p>
+    <w:p>
+      <w:pPr>
+        <w:rPr>
+          <w:iCs/>
+        </w:rPr>
+      </w:pPr>
+      <w:r>
+        <w:rPr>
+          <w:iCs/>
+        </w:rPr>
+        <w:t>- Functions are used in this feature:</w:t>
+      </w:r>
+    </w:p>
+    <w:p>
+      <w:pPr>
+        <w:rPr>
+          <w:iCs/>
+        </w:rPr>
+      </w:pPr>
+      <w:r>
+        <w:rPr>
+          <w:iCs/>
+        </w:rPr>
+        <w:t xml:space="preserve">   </w:t>
+      </w:r>
+      <w:r>
+        <w:rPr>
+          <w:iCs/>
+        </w:rPr>
+        <w:t>+ Change Password</w:t>
+      </w:r>
+    </w:p>
+    <w:p>
+      <w:pPr>
+        <w:rPr>
+          <w:iCs/>
+        </w:rPr>
+      </w:pPr>
+      <w:r>
+        <w:rPr>
+          <w:iCs/>
+        </w:rPr>
+        <w:t xml:space="preserve">   + </w:t>
+      </w:r>
+      <w:r>
+        <w:rPr>
+          <w:iCs/>
+        </w:rPr>
+        <w:t>Turn on/off notification</w:t>
+      </w:r>
+    </w:p>
+    <w:p>
+      <w:pPr>
+        <w:rPr>
+          <w:iCs/>
+        </w:rPr>
+      </w:pPr>
+      <w:r>
+        <w:rPr>
+          <w:iCs/>
+        </w:rPr>
+        <w:t xml:space="preserve">   + </w:t>
+      </w:r>
+      <w:r>
+        <w:rPr>
+          <w:iCs/>
+        </w:rPr>
+        <w:t>Change message theme</w:t>
+      </w:r>
+    </w:p>
+    <w:p>
+      <w:pPr>
+        <w:rPr>
+          <w:b/>
+          <w:bCs/>
+          <w:i/>
+        </w:rPr>
+      </w:pPr>
+    </w:p>
+    <w:p>
+      <w:pPr>
+        <w:rPr>
+          <w:b/>
+          <w:bCs/>
+          <w:i/>
+        </w:rPr>
+      </w:pPr>
+    </w:p>
+    <w:p>
+      <w:pPr>
+        <w:rPr>
+          <w:b/>
+          <w:bCs/>
+          <w:i/>
+        </w:rPr>
+      </w:pPr>
+    </w:p>
+    <w:p>
+      <w:pPr>
+        <w:rPr>
+          <w:b/>
+          <w:bCs/>
+          <w:i/>
+        </w:rPr>
+      </w:pPr>
+    </w:p>
+    <w:p>
+      <w:pPr>
+        <w:rPr>
+          <w:b/>
+          <w:bCs/>
+          <w:i/>
+        </w:rPr>
+      </w:pPr>
+    </w:p>
+    <w:p>
+      <w:pPr>
+        <w:rPr>
+          <w:b/>
+          <w:bCs/>
+          <w:i/>
+        </w:rPr>
+      </w:pPr>
+    </w:p>
+    <w:p>
+      <w:pPr>
+        <w:rPr>
+          <w:b/>
+          <w:bCs/>
+          <w:i/>
+        </w:rPr>
+      </w:pPr>
+    </w:p>
+    <w:p>
+      <w:pPr>
+        <w:rPr>
+          <w:b/>
+          <w:bCs/>
+          <w:i/>
+        </w:rPr>
+      </w:pPr>
+      <w:r>
+        <w:rPr>
+          <w:b/>
+          <w:bCs/>
+          <w:i/>
+        </w:rPr>
+        <w:lastRenderedPageBreak/>
+        <w:t xml:space="preserve">3.3.2.1. Function </w:t>
+      </w:r>
+      <w:r>
+        <w:rPr>
+          <w:b/>
+          <w:bCs/>
+          <w:i/>
+        </w:rPr>
+        <w:t>Change Password</w:t>
+      </w:r>
+    </w:p>
+    <w:p>
+      <w:pPr>
+        <w:rPr>
+          <w:iCs/>
+        </w:rPr>
+      </w:pPr>
+      <w:r>
+        <w:rPr>
+          <w:iCs/>
+        </w:rPr>
+        <w:t>Step 1</w:t>
+      </w:r>
+      <w:r>
+        <w:rPr>
+          <w:iCs/>
+        </w:rPr>
+        <w:t>: On the “account” screen, click on “</w:t>
+      </w:r>
+      <w:proofErr w:type="spellStart"/>
+      <w:r>
+        <w:rPr>
+          <w:iCs/>
+        </w:rPr>
+        <w:t>Cài</w:t>
+      </w:r>
+      <w:proofErr w:type="spellEnd"/>
+      <w:r>
+        <w:rPr>
+          <w:iCs/>
+        </w:rPr>
+        <w:t xml:space="preserve"> </w:t>
+      </w:r>
+      <w:proofErr w:type="spellStart"/>
+      <w:r>
+        <w:rPr>
+          <w:iCs/>
+        </w:rPr>
+        <w:t>đặt</w:t>
+      </w:r>
+      <w:proofErr w:type="spellEnd"/>
+      <w:r>
+        <w:rPr>
+          <w:iCs/>
+        </w:rPr>
+        <w:t xml:space="preserve"> </w:t>
+      </w:r>
+      <w:proofErr w:type="spellStart"/>
+      <w:r>
+        <w:rPr>
+          <w:iCs/>
+        </w:rPr>
+        <w:t>chung</w:t>
+      </w:r>
+      <w:proofErr w:type="spellEnd"/>
+      <w:r>
+        <w:rPr>
+          <w:iCs/>
+        </w:rPr>
+        <w:t>”</w:t>
+      </w:r>
+    </w:p>
+    <w:p>
+      <w:pPr>
+        <w:rPr>
+          <w:iCs/>
+        </w:rPr>
+      </w:pPr>
+      <w:r>
+        <w:rPr>
+          <w:iCs/>
+          <w:noProof/>
+          <w:lang w:val="en-US" w:eastAsia="ja-JP"/>
+        </w:rPr>
+        <w:drawing>
+          <wp:inline distT="0" distB="0" distL="0" distR="0" wp14:anchorId="32304522" wp14:editId="5A6E8CA4">
+            <wp:extent cx="1790084" cy="3992880"/>
+            <wp:effectExtent l="0" t="0" r="635" b="7620"/>
+            <wp:docPr id="9" name="Picture 9"/>
+            <wp:cNvGraphicFramePr>
+              <a:graphicFrameLocks xmlns:a="http://schemas.openxmlformats.org/drawingml/2006/main" noChangeAspect="1"/>
+            </wp:cNvGraphicFramePr>
+            <a:graphic xmlns:a="http://schemas.openxmlformats.org/drawingml/2006/main">
+              <a:graphicData uri="http://schemas.openxmlformats.org/drawingml/2006/picture">
+                <pic:pic xmlns:pic="http://schemas.openxmlformats.org/drawingml/2006/picture">
+                  <pic:nvPicPr>
+                    <pic:cNvPr id="9" name="1.png"/>
+                    <pic:cNvPicPr/>
+                  </pic:nvPicPr>
+                  <pic:blipFill>
+                    <a:blip r:embed="rId20">
+                      <a:extLst>
+                        <a:ext uri="{28A0092B-C50C-407E-A947-70E740481C1C}">
+                          <a14:useLocalDpi xmlns:a14="http://schemas.microsoft.com/office/drawing/2010/main" val="0"/>
+                        </a:ext>
+                      </a:extLst>
+                    </a:blip>
+                    <a:stretch>
+                      <a:fillRect/>
+                    </a:stretch>
+                  </pic:blipFill>
+                  <pic:spPr>
+                    <a:xfrm>
+                      <a:off x="0" y="0"/>
+                      <a:ext cx="1805347" cy="4026925"/>
+                    </a:xfrm>
+                    <a:prstGeom prst="rect">
+                      <a:avLst/>
+                    </a:prstGeom>
+                  </pic:spPr>
+                </pic:pic>
+              </a:graphicData>
+            </a:graphic>
+          </wp:inline>
+        </w:drawing>
+      </w:r>
+    </w:p>
+    <w:p>
+      <w:pPr>
+        <w:rPr>
+          <w:iCs/>
+        </w:rPr>
+      </w:pPr>
+      <w:r>
+        <w:rPr>
+          <w:iCs/>
+        </w:rPr>
+        <w:t>Step 2</w:t>
+      </w:r>
+      <w:r>
+        <w:rPr>
+          <w:iCs/>
+        </w:rPr>
+        <w:t>: On the “</w:t>
+      </w:r>
+      <w:r>
+        <w:rPr>
+          <w:iCs/>
+        </w:rPr>
+        <w:t>setting</w:t>
+      </w:r>
+      <w:r>
+        <w:rPr>
+          <w:iCs/>
+        </w:rPr>
+        <w:t>” screen, click on “</w:t>
+      </w:r>
+      <w:proofErr w:type="spellStart"/>
+      <w:r>
+        <w:rPr>
+          <w:iCs/>
+        </w:rPr>
+        <w:t>Đổi</w:t>
+      </w:r>
+      <w:proofErr w:type="spellEnd"/>
+      <w:r>
+        <w:rPr>
+          <w:iCs/>
+        </w:rPr>
+        <w:t xml:space="preserve"> </w:t>
+      </w:r>
+      <w:proofErr w:type="spellStart"/>
+      <w:r>
+        <w:rPr>
+          <w:iCs/>
+        </w:rPr>
+        <w:t>mật</w:t>
+      </w:r>
+      <w:proofErr w:type="spellEnd"/>
+      <w:r>
+        <w:rPr>
+          <w:iCs/>
+        </w:rPr>
+        <w:t xml:space="preserve"> </w:t>
+      </w:r>
+      <w:proofErr w:type="spellStart"/>
+      <w:r>
+        <w:rPr>
+          <w:iCs/>
+        </w:rPr>
+        <w:t>khẩu</w:t>
+      </w:r>
+      <w:proofErr w:type="spellEnd"/>
+      <w:r>
+        <w:rPr>
+          <w:iCs/>
+        </w:rPr>
+        <w:t>”</w:t>
+      </w:r>
+    </w:p>
+    <w:p>
+      <w:pPr>
+        <w:rPr>
+          <w:iCs/>
+        </w:rPr>
+      </w:pPr>
+      <w:r>
+        <w:rPr>
+          <w:iCs/>
+          <w:noProof/>
+          <w:lang w:val="en-US" w:eastAsia="ja-JP"/>
+        </w:rPr>
+        <w:drawing>
+          <wp:inline distT="0" distB="0" distL="0" distR="0" wp14:anchorId="739BD309" wp14:editId="5C6C12E2">
+            <wp:extent cx="1744980" cy="3826456"/>
+            <wp:effectExtent l="0" t="0" r="7620" b="3175"/>
+            <wp:docPr id="10" name="Picture 10"/>
+            <wp:cNvGraphicFramePr>
+              <a:graphicFrameLocks xmlns:a="http://schemas.openxmlformats.org/drawingml/2006/main" noChangeAspect="1"/>
+            </wp:cNvGraphicFramePr>
+            <a:graphic xmlns:a="http://schemas.openxmlformats.org/drawingml/2006/main">
+              <a:graphicData uri="http://schemas.openxmlformats.org/drawingml/2006/picture">
+                <pic:pic xmlns:pic="http://schemas.openxmlformats.org/drawingml/2006/picture">
+                  <pic:nvPicPr>
+                    <pic:cNvPr id="10" name="2.png"/>
+                    <pic:cNvPicPr/>
+                  </pic:nvPicPr>
+                  <pic:blipFill>
+                    <a:blip r:embed="rId21">
+                      <a:extLst>
+                        <a:ext uri="{28A0092B-C50C-407E-A947-70E740481C1C}">
+                          <a14:useLocalDpi xmlns:a14="http://schemas.microsoft.com/office/drawing/2010/main" val="0"/>
+                        </a:ext>
+                      </a:extLst>
+                    </a:blip>
+                    <a:stretch>
+                      <a:fillRect/>
+                    </a:stretch>
+                  </pic:blipFill>
+                  <pic:spPr>
+                    <a:xfrm>
+                      <a:off x="0" y="0"/>
+                      <a:ext cx="1754215" cy="3846706"/>
+                    </a:xfrm>
+                    <a:prstGeom prst="rect">
+                      <a:avLst/>
+                    </a:prstGeom>
+                  </pic:spPr>
+                </pic:pic>
+              </a:graphicData>
+            </a:graphic>
+          </wp:inline>
+        </w:drawing>
+      </w:r>
+    </w:p>
+    <w:p>
+      <w:pPr>
+        <w:rPr>
+          <w:iCs/>
+        </w:rPr>
+      </w:pPr>
+      <w:r>
+        <w:rPr>
+          <w:iCs/>
+        </w:rPr>
+        <w:lastRenderedPageBreak/>
+        <w:t xml:space="preserve">Step 3: </w:t>
+      </w:r>
+      <w:r>
+        <w:rPr>
+          <w:iCs/>
+        </w:rPr>
+        <w:t>On “</w:t>
+      </w:r>
+      <w:proofErr w:type="spellStart"/>
+      <w:r>
+        <w:rPr>
+          <w:iCs/>
+        </w:rPr>
+        <w:t>Đổi</w:t>
+      </w:r>
+      <w:proofErr w:type="spellEnd"/>
+      <w:r>
+        <w:rPr>
+          <w:iCs/>
+        </w:rPr>
+        <w:t xml:space="preserve"> </w:t>
+      </w:r>
+      <w:proofErr w:type="spellStart"/>
+      <w:r>
+        <w:rPr>
+          <w:iCs/>
+        </w:rPr>
+        <w:t>mật</w:t>
+      </w:r>
+      <w:proofErr w:type="spellEnd"/>
+      <w:r>
+        <w:rPr>
+          <w:iCs/>
+        </w:rPr>
+        <w:t xml:space="preserve"> </w:t>
+      </w:r>
+      <w:proofErr w:type="spellStart"/>
+      <w:r>
+        <w:rPr>
+          <w:iCs/>
+        </w:rPr>
+        <w:t>khẩu</w:t>
+      </w:r>
+      <w:proofErr w:type="spellEnd"/>
+      <w:r>
+        <w:rPr>
+          <w:iCs/>
+        </w:rPr>
+        <w:t xml:space="preserve">” screen, input old password, new password, re-enter new password then </w:t>
+      </w:r>
+      <w:proofErr w:type="gramStart"/>
+      <w:r>
+        <w:rPr>
+          <w:iCs/>
+        </w:rPr>
+        <w:t>click</w:t>
+      </w:r>
+      <w:proofErr w:type="gramEnd"/>
+      <w:r>
+        <w:rPr>
+          <w:iCs/>
+        </w:rPr>
+        <w:t xml:space="preserve"> on “</w:t>
+      </w:r>
+      <w:proofErr w:type="spellStart"/>
+      <w:r>
+        <w:rPr>
+          <w:iCs/>
+        </w:rPr>
+        <w:t>Xác</w:t>
+      </w:r>
+      <w:proofErr w:type="spellEnd"/>
+      <w:r>
+        <w:rPr>
+          <w:iCs/>
+        </w:rPr>
+        <w:t xml:space="preserve"> </w:t>
+      </w:r>
+      <w:proofErr w:type="spellStart"/>
+      <w:r>
+        <w:rPr>
+          <w:iCs/>
+        </w:rPr>
+        <w:t>nhận</w:t>
+      </w:r>
+      <w:proofErr w:type="spellEnd"/>
+      <w:r>
+        <w:rPr>
+          <w:iCs/>
+        </w:rPr>
+        <w:t>” then the password is changed</w:t>
+      </w:r>
+    </w:p>
+    <w:p>
+      <w:pPr>
+        <w:rPr>
+          <w:iCs/>
+        </w:rPr>
+      </w:pPr>
+      <w:r>
+        <w:rPr>
+          <w:iCs/>
+          <w:noProof/>
+          <w:lang w:val="en-US" w:eastAsia="ja-JP"/>
+        </w:rPr>
+        <w:drawing>
+          <wp:inline distT="0" distB="0" distL="0" distR="0" wp14:anchorId="3628CA65" wp14:editId="00AA2D0F">
+            <wp:extent cx="1512189" cy="3360420"/>
+            <wp:effectExtent l="0" t="0" r="0" b="0"/>
+            <wp:docPr id="11" name="Picture 11"/>
+            <wp:cNvGraphicFramePr>
+              <a:graphicFrameLocks xmlns:a="http://schemas.openxmlformats.org/drawingml/2006/main" noChangeAspect="1"/>
+            </wp:cNvGraphicFramePr>
+            <a:graphic xmlns:a="http://schemas.openxmlformats.org/drawingml/2006/main">
+              <a:graphicData uri="http://schemas.openxmlformats.org/drawingml/2006/picture">
+                <pic:pic xmlns:pic="http://schemas.openxmlformats.org/drawingml/2006/picture">
+                  <pic:nvPicPr>
+                    <pic:cNvPr id="11" name="175853336_306067201140840_8212271624639093419_n.jpg"/>
+                    <pic:cNvPicPr/>
+                  </pic:nvPicPr>
+                  <pic:blipFill>
+                    <a:blip r:embed="rId22">
+                      <a:extLst>
+                        <a:ext uri="{28A0092B-C50C-407E-A947-70E740481C1C}">
+                          <a14:useLocalDpi xmlns:a14="http://schemas.microsoft.com/office/drawing/2010/main" val="0"/>
+                        </a:ext>
+                      </a:extLst>
+                    </a:blip>
+                    <a:stretch>
+                      <a:fillRect/>
+                    </a:stretch>
+                  </pic:blipFill>
+                  <pic:spPr>
+                    <a:xfrm>
+                      <a:off x="0" y="0"/>
+                      <a:ext cx="1522427" cy="3383170"/>
+                    </a:xfrm>
+                    <a:prstGeom prst="rect">
+                      <a:avLst/>
+                    </a:prstGeom>
+                  </pic:spPr>
+                </pic:pic>
+              </a:graphicData>
+            </a:graphic>
+          </wp:inline>
+        </w:drawing>
+      </w:r>
+    </w:p>
+    <w:p>
+      <w:pPr>
+        <w:rPr>
+          <w:b/>
+          <w:bCs/>
+          <w:i/>
+        </w:rPr>
+      </w:pPr>
+      <w:r>
+        <w:rPr>
+          <w:b/>
+          <w:bCs/>
+          <w:i/>
+        </w:rPr>
+        <w:t>3.3.2.2</w:t>
+      </w:r>
+      <w:r>
+        <w:rPr>
+          <w:b/>
+          <w:bCs/>
+          <w:i/>
+        </w:rPr>
+        <w:t xml:space="preserve">. Function </w:t>
+      </w:r>
+      <w:r>
+        <w:rPr>
+          <w:b/>
+          <w:i/>
+          <w:iCs/>
+        </w:rPr>
+        <w:t>Turn on/off notification</w:t>
+      </w:r>
+    </w:p>
+    <w:p>
+      <w:pPr>
+        <w:rPr>
+          <w:bCs/>
+        </w:rPr>
+      </w:pPr>
+      <w:r>
+        <w:rPr>
+          <w:bCs/>
+        </w:rPr>
+        <w:t>Step 1: On</w:t>
+      </w:r>
+      <w:r>
+        <w:rPr>
+          <w:bCs/>
+        </w:rPr>
+        <w:t xml:space="preserve"> “Settings” screen, swipe to right to turn on the notification and swipe to left to turn off notification</w:t>
+      </w:r>
+    </w:p>
+    <w:p>
+      <w:pPr>
+        <w:rPr>
+          <w:bCs/>
+        </w:rPr>
+      </w:pPr>
+      <w:r>
+        <w:rPr>
+          <w:bCs/>
+          <w:noProof/>
+          <w:lang w:val="en-US" w:eastAsia="ja-JP"/>
+        </w:rPr>
+        <w:drawing>
+          <wp:inline distT="0" distB="0" distL="0" distR="0" wp14:anchorId="026F7016" wp14:editId="220CFB81">
+            <wp:extent cx="1878805" cy="4061460"/>
+            <wp:effectExtent l="0" t="0" r="7620" b="0"/>
+            <wp:docPr id="12" name="Picture 12"/>
+            <wp:cNvGraphicFramePr>
+              <a:graphicFrameLocks xmlns:a="http://schemas.openxmlformats.org/drawingml/2006/main" noChangeAspect="1"/>
+            </wp:cNvGraphicFramePr>
+            <a:graphic xmlns:a="http://schemas.openxmlformats.org/drawingml/2006/main">
+              <a:graphicData uri="http://schemas.openxmlformats.org/drawingml/2006/picture">
+                <pic:pic xmlns:pic="http://schemas.openxmlformats.org/drawingml/2006/picture">
+                  <pic:nvPicPr>
+                    <pic:cNvPr id="12" name="3.png"/>
+                    <pic:cNvPicPr/>
+                  </pic:nvPicPr>
+                  <pic:blipFill>
+                    <a:blip r:embed="rId23">
+                      <a:extLst>
+                        <a:ext uri="{28A0092B-C50C-407E-A947-70E740481C1C}">
+                          <a14:useLocalDpi xmlns:a14="http://schemas.microsoft.com/office/drawing/2010/main" val="0"/>
+                        </a:ext>
+                      </a:extLst>
+                    </a:blip>
+                    <a:stretch>
+                      <a:fillRect/>
+                    </a:stretch>
+                  </pic:blipFill>
+                  <pic:spPr>
+                    <a:xfrm>
+                      <a:off x="0" y="0"/>
+                      <a:ext cx="1891375" cy="4088633"/>
+                    </a:xfrm>
+                    <a:prstGeom prst="rect">
+                      <a:avLst/>
+                    </a:prstGeom>
+                  </pic:spPr>
+                </pic:pic>
+              </a:graphicData>
+            </a:graphic>
+          </wp:inline>
+        </w:drawing>
+      </w:r>
+    </w:p>
+    <w:p>
+      <w:pPr>
+        <w:rPr>
+          <w:b/>
+          <w:bCs/>
+          <w:i/>
+        </w:rPr>
+      </w:pPr>
+      <w:r>
+        <w:rPr>
+          <w:b/>
+          <w:bCs/>
+          <w:i/>
+        </w:rPr>
+        <w:lastRenderedPageBreak/>
+        <w:t>3.3.2.3</w:t>
+      </w:r>
+      <w:r>
+        <w:rPr>
+          <w:b/>
+          <w:bCs/>
+          <w:i/>
+        </w:rPr>
+        <w:t xml:space="preserve">. Function </w:t>
+      </w:r>
+      <w:r>
+        <w:rPr>
+          <w:b/>
+          <w:i/>
+          <w:iCs/>
+        </w:rPr>
+        <w:t>Change message theme</w:t>
+      </w:r>
+    </w:p>
+    <w:p>
+      <w:pPr>
+        <w:rPr>
+          <w:bCs/>
+        </w:rPr>
+      </w:pPr>
+      <w:r>
+        <w:rPr>
+          <w:bCs/>
+        </w:rPr>
+        <w:t>Step 1: On</w:t>
+      </w:r>
+      <w:r>
+        <w:rPr>
+          <w:bCs/>
+        </w:rPr>
+        <w:t xml:space="preserve"> “Settings” screen, </w:t>
+      </w:r>
+      <w:r>
+        <w:rPr>
+          <w:bCs/>
+        </w:rPr>
+        <w:t>click on “</w:t>
+      </w:r>
+      <w:proofErr w:type="spellStart"/>
+      <w:r>
+        <w:rPr>
+          <w:bCs/>
+        </w:rPr>
+        <w:t>Chủ</w:t>
+      </w:r>
+      <w:proofErr w:type="spellEnd"/>
+      <w:r>
+        <w:rPr>
+          <w:bCs/>
+        </w:rPr>
+        <w:t xml:space="preserve"> </w:t>
+      </w:r>
+      <w:proofErr w:type="spellStart"/>
+      <w:r>
+        <w:rPr>
+          <w:bCs/>
+        </w:rPr>
+        <w:t>đề</w:t>
+      </w:r>
+      <w:proofErr w:type="spellEnd"/>
+      <w:r>
+        <w:rPr>
+          <w:bCs/>
+        </w:rPr>
+        <w:t xml:space="preserve"> tin </w:t>
+      </w:r>
+      <w:proofErr w:type="spellStart"/>
+      <w:r>
+        <w:rPr>
+          <w:bCs/>
+        </w:rPr>
+        <w:t>nhắn</w:t>
+      </w:r>
+      <w:proofErr w:type="spellEnd"/>
+      <w:r>
+        <w:rPr>
+          <w:bCs/>
+        </w:rPr>
+        <w:t>”</w:t>
+      </w:r>
+    </w:p>
+    <w:p>
+      <w:pPr>
+        <w:rPr>
+          <w:bCs/>
+        </w:rPr>
+      </w:pPr>
+      <w:r>
+        <w:rPr>
+          <w:bCs/>
+          <w:noProof/>
+          <w:lang w:val="en-US" w:eastAsia="ja-JP"/>
+        </w:rPr>
+        <w:drawing>
+          <wp:inline distT="0" distB="0" distL="0" distR="0" wp14:anchorId="04406830" wp14:editId="5B5D3471">
+            <wp:extent cx="1743087" cy="3825240"/>
+            <wp:effectExtent l="0" t="0" r="9525" b="3810"/>
+            <wp:docPr id="13" name="Picture 13"/>
+            <wp:cNvGraphicFramePr>
+              <a:graphicFrameLocks xmlns:a="http://schemas.openxmlformats.org/drawingml/2006/main" noChangeAspect="1"/>
+            </wp:cNvGraphicFramePr>
+            <a:graphic xmlns:a="http://schemas.openxmlformats.org/drawingml/2006/main">
+              <a:graphicData uri="http://schemas.openxmlformats.org/drawingml/2006/picture">
+                <pic:pic xmlns:pic="http://schemas.openxmlformats.org/drawingml/2006/picture">
+                  <pic:nvPicPr>
+                    <pic:cNvPr id="13" name="4.png"/>
+                    <pic:cNvPicPr/>
+                  </pic:nvPicPr>
+                  <pic:blipFill>
+                    <a:blip r:embed="rId24">
+                      <a:extLst>
+                        <a:ext uri="{28A0092B-C50C-407E-A947-70E740481C1C}">
+                          <a14:useLocalDpi xmlns:a14="http://schemas.microsoft.com/office/drawing/2010/main" val="0"/>
+                        </a:ext>
+                      </a:extLst>
+                    </a:blip>
+                    <a:stretch>
+                      <a:fillRect/>
+                    </a:stretch>
+                  </pic:blipFill>
+                  <pic:spPr>
+                    <a:xfrm>
+                      <a:off x="0" y="0"/>
+                      <a:ext cx="1745735" cy="3831051"/>
+                    </a:xfrm>
+                    <a:prstGeom prst="rect">
+                      <a:avLst/>
+                    </a:prstGeom>
+                  </pic:spPr>
+                </pic:pic>
+              </a:graphicData>
+            </a:graphic>
+          </wp:inline>
+        </w:drawing>
+      </w:r>
+    </w:p>
+    <w:p>
+      <w:pPr>
+        <w:rPr>
+          <w:bCs/>
+        </w:rPr>
+      </w:pPr>
+      <w:r>
+        <w:rPr>
+          <w:bCs/>
+        </w:rPr>
+        <w:t>Step 2</w:t>
+      </w:r>
+      <w:r>
+        <w:rPr>
+          <w:bCs/>
+        </w:rPr>
+        <w:t>: On</w:t>
+      </w:r>
+      <w:r>
+        <w:rPr>
+          <w:bCs/>
+        </w:rPr>
+        <w:t xml:space="preserve"> </w:t>
+      </w:r>
+      <w:r>
+        <w:rPr>
+          <w:bCs/>
+        </w:rPr>
+        <w:t xml:space="preserve">popup, choose the </w:t>
+      </w:r>
+      <w:proofErr w:type="spellStart"/>
+      <w:r>
+        <w:rPr>
+          <w:bCs/>
+        </w:rPr>
+        <w:t>color</w:t>
+      </w:r>
+      <w:proofErr w:type="spellEnd"/>
+      <w:r>
+        <w:rPr>
+          <w:bCs/>
+        </w:rPr>
+        <w:t xml:space="preserve"> which you want to change to</w:t>
+      </w:r>
+    </w:p>
+    <w:p>
+      <w:pPr>
+        <w:rPr>
+          <w:bCs/>
+        </w:rPr>
+      </w:pPr>
+      <w:r>
+        <w:rPr>
+          <w:bCs/>
+          <w:noProof/>
+          <w:lang w:val="en-US" w:eastAsia="ja-JP"/>
+        </w:rPr>
+        <w:drawing>
+          <wp:inline distT="0" distB="0" distL="0" distR="0" wp14:anchorId="42689D75" wp14:editId="19304054">
+            <wp:extent cx="1783080" cy="3962400"/>
+            <wp:effectExtent l="0" t="0" r="7620" b="0"/>
+            <wp:docPr id="15" name="Picture 15"/>
+            <wp:cNvGraphicFramePr>
+              <a:graphicFrameLocks xmlns:a="http://schemas.openxmlformats.org/drawingml/2006/main" noChangeAspect="1"/>
+            </wp:cNvGraphicFramePr>
+            <a:graphic xmlns:a="http://schemas.openxmlformats.org/drawingml/2006/main">
+              <a:graphicData uri="http://schemas.openxmlformats.org/drawingml/2006/picture">
+                <pic:pic xmlns:pic="http://schemas.openxmlformats.org/drawingml/2006/picture">
+                  <pic:nvPicPr>
+                    <pic:cNvPr id="15" name="175592930_2853645054895356_8345064281991027768_n.jpg"/>
+                    <pic:cNvPicPr/>
+                  </pic:nvPicPr>
+                  <pic:blipFill>
+                    <a:blip r:embed="rId25">
+                      <a:extLst>
+                        <a:ext uri="{28A0092B-C50C-407E-A947-70E740481C1C}">
+                          <a14:useLocalDpi xmlns:a14="http://schemas.microsoft.com/office/drawing/2010/main" val="0"/>
+                        </a:ext>
+                      </a:extLst>
+                    </a:blip>
+                    <a:stretch>
+                      <a:fillRect/>
+                    </a:stretch>
+                  </pic:blipFill>
+                  <pic:spPr>
+                    <a:xfrm>
+                      <a:off x="0" y="0"/>
+                      <a:ext cx="1787951" cy="3973224"/>
+                    </a:xfrm>
+                    <a:prstGeom prst="rect">
+                      <a:avLst/>
+                    </a:prstGeom>
+                  </pic:spPr>
+                </pic:pic>
+              </a:graphicData>
+            </a:graphic>
+          </wp:inline>
+        </w:drawing>
+      </w:r>
+    </w:p>
+    <w:p>
+      <w:pPr>
+        <w:rPr>
+          <w:bCs/>
+        </w:rPr>
+      </w:pPr>
       <w:bookmarkStart w:id="1" w:name="_GoBack"/>
       <w:bookmarkEnd w:id="1"/>
     </w:p>
     <w:p>
       <w:pPr>
         <w:rPr>
-          <w:b/>
-          <w:bCs/>
-          <w:i/>
+          <w:bCs/>
         </w:rPr>
       </w:pPr>
     </w:p>
@@ -6516,7 +7410,7 @@
 </file>
 
 <file path=customXml/itemProps1.xml><?xml version="1.0" encoding="utf-8"?>
-<ds:datastoreItem xmlns:ds="http://schemas.openxmlformats.org/officeDocument/2006/customXml" ds:itemID="{4EAF5FA6-BD07-4012-8127-855F71D9C313}">
+<ds:datastoreItem xmlns:ds="http://schemas.openxmlformats.org/officeDocument/2006/customXml" ds:itemID="{808542CA-CB9A-4045-A1E1-57566BE83228}">
   <ds:schemaRefs>
     <ds:schemaRef ds:uri="http://schemas.openxmlformats.org/officeDocument/2006/bibliography"/>
   </ds:schemaRefs>

</xml_diff>